<commit_message>
add report2, finish svm code
</commit_message>
<xml_diff>
--- a/project1/Repot1.docx
+++ b/project1/Repot1.docx
@@ -5,9 +5,6 @@
     <w:p>
       <w:pPr>
         <w:jc w:val="center"/>
-        <w:rPr>
-          <w:rFonts w:hint="eastAsia"/>
-        </w:rPr>
       </w:pPr>
       <w:proofErr w:type="spellStart"/>
       <w:proofErr w:type="gramStart"/>
@@ -72,7 +69,7 @@
       </w:r>
       <w:proofErr w:type="spellStart"/>
       <w:r>
-        <w:t>s</w:t>
+        <w:t>S</w:t>
       </w:r>
       <w:r>
         <w:rPr>
@@ -159,8 +156,10 @@
           <w:szCs w:val="21"/>
           <w:shd w:val="clear" w:color="auto" w:fill="FFFFFF"/>
         </w:rPr>
-        <w:t>. Independent variables include the number of pregnancies the patient has had, their BMI, insulin level, age, and so on.</w:t>
-      </w:r>
+        <w:t>. Independent variables include the number of pregnancies the patient has had, their BMI, insulin level, age, and so on. The data distributio</w:t>
+      </w:r>
+      <w:bookmarkStart w:id="0" w:name="_GoBack"/>
+      <w:bookmarkEnd w:id="0"/>
       <w:r>
         <w:rPr>
           <w:rFonts w:ascii="Times New Roman" w:hAnsi="Times New Roman" w:cs="Times New Roman"/>
@@ -168,11 +167,14 @@
           <w:szCs w:val="21"/>
           <w:shd w:val="clear" w:color="auto" w:fill="FFFFFF"/>
         </w:rPr>
-        <w:t xml:space="preserve"> The data distribution of each features is listed below:</w:t>
-      </w:r>
-    </w:p>
-    <w:p>
-      <w:r>
+        <w:t>n of each features is listed below:</w:t>
+      </w:r>
+    </w:p>
+    <w:p>
+      <w:r>
+        <w:rPr>
+          <w:noProof/>
+        </w:rPr>
         <w:drawing>
           <wp:inline distT="0" distB="0" distL="0" distR="0" wp14:anchorId="250492A0" wp14:editId="31FE0A25">
             <wp:extent cx="5207000" cy="1419860"/>
@@ -219,6 +221,9 @@
     </w:p>
     <w:p>
       <w:r>
+        <w:rPr>
+          <w:noProof/>
+        </w:rPr>
         <w:drawing>
           <wp:inline distT="0" distB="0" distL="0" distR="0" wp14:anchorId="7A743AFB" wp14:editId="7CE37A60">
             <wp:extent cx="5270500" cy="1521460"/>
@@ -258,6 +263,9 @@
     </w:p>
     <w:p>
       <w:r>
+        <w:rPr>
+          <w:noProof/>
+        </w:rPr>
         <w:drawing>
           <wp:inline distT="0" distB="0" distL="0" distR="0" wp14:anchorId="1167FFEC" wp14:editId="520F40DF">
             <wp:extent cx="1270000" cy="1244600"/>
@@ -426,31 +434,7 @@
           <w:rFonts w:ascii="Times New Roman" w:hAnsi="Times New Roman" w:cs="Times New Roman"/>
         </w:rPr>
         <w:lastRenderedPageBreak/>
-        <w:t xml:space="preserve">with </w:t>
-      </w:r>
-      <w:r>
-        <w:rPr>
-          <w:rFonts w:ascii="Times New Roman" w:hAnsi="Times New Roman" w:cs="Times New Roman"/>
-        </w:rPr>
-        <w:t>pregnancies feature</w:t>
-      </w:r>
-      <w:r>
-        <w:rPr>
-          <w:rFonts w:ascii="Times New Roman" w:hAnsi="Times New Roman" w:cs="Times New Roman"/>
-        </w:rPr>
-        <w:t xml:space="preserve">. </w:t>
-      </w:r>
-      <w:r>
-        <w:rPr>
-          <w:rFonts w:ascii="Times New Roman" w:hAnsi="Times New Roman" w:cs="Times New Roman"/>
-        </w:rPr>
-        <w:t>I remove</w:t>
-      </w:r>
-      <w:r>
-        <w:rPr>
-          <w:rFonts w:ascii="Times New Roman" w:hAnsi="Times New Roman" w:cs="Times New Roman"/>
-        </w:rPr>
-        <w:t xml:space="preserve"> Insulin feature because too many missing data in this feature which makes it unreasonable to replace missing data with mean value. </w:t>
+        <w:t xml:space="preserve">with pregnancies feature. I remove Insulin feature because too many missing data in this feature which makes it unreasonable to replace missing data with mean value. </w:t>
       </w:r>
       <w:r>
         <w:rPr>
@@ -521,11 +505,6 @@
       </w:r>
     </w:p>
     <w:p>
-      <w:pPr>
-        <w:rPr>
-          <w:rFonts w:hint="eastAsia"/>
-        </w:rPr>
-      </w:pPr>
       <w:r>
         <w:t>When K = 3</w:t>
       </w:r>
@@ -533,14 +512,14 @@
         <w:t>, accuracy :76%</w:t>
       </w:r>
       <w:r>
-        <w:t xml:space="preserve">            </w:t>
-      </w:r>
-      <w:r>
-        <w:t>When K = 5, accuracy :72.7%</w:t>
-      </w:r>
-    </w:p>
-    <w:p>
-      <w:r>
+        <w:t xml:space="preserve">            When K = 5, accuracy :72.7%</w:t>
+      </w:r>
+    </w:p>
+    <w:p>
+      <w:r>
+        <w:rPr>
+          <w:noProof/>
+        </w:rPr>
         <w:drawing>
           <wp:inline distT="0" distB="0" distL="0" distR="0" wp14:anchorId="0395A00C" wp14:editId="5530C407">
             <wp:extent cx="2254843" cy="1919605"/>
@@ -578,6 +557,9 @@
         </w:drawing>
       </w:r>
       <w:r>
+        <w:rPr>
+          <w:noProof/>
+        </w:rPr>
         <w:drawing>
           <wp:inline distT="0" distB="0" distL="0" distR="0" wp14:anchorId="133DF129" wp14:editId="4A596838">
             <wp:extent cx="2197100" cy="1870448"/>
@@ -623,34 +605,19 @@
     <w:p>
       <w:pPr>
         <w:rPr>
-          <w:rFonts w:ascii="Times New Roman" w:hAnsi="Times New Roman" w:cs="Times New Roman" w:hint="eastAsia"/>
+          <w:rFonts w:ascii="Times New Roman" w:hAnsi="Times New Roman" w:cs="Times New Roman"/>
           <w:sz w:val="44"/>
           <w:szCs w:val="44"/>
         </w:rPr>
       </w:pPr>
       <w:r>
-        <w:t xml:space="preserve">When K = </w:t>
-      </w:r>
-      <w:r>
-        <w:t>7</w:t>
-      </w:r>
-      <w:r>
-        <w:t>, accuracy :</w:t>
-      </w:r>
-      <w:r>
-        <w:t>76.6</w:t>
-      </w:r>
-      <w:r>
-        <w:t>%</w:t>
+        <w:t>When K = 7, accuracy :76.6%</w:t>
       </w:r>
       <w:r>
         <w:t xml:space="preserve"> </w:t>
       </w:r>
       <w:r>
-        <w:t xml:space="preserve">         </w:t>
-      </w:r>
-      <w:r>
-        <w:t>When K = 9 accuracy :80.5%</w:t>
+        <w:t xml:space="preserve">         When K = 9 accuracy :80.5%</w:t>
       </w:r>
     </w:p>
     <w:p>
@@ -664,6 +631,7 @@
       <w:r>
         <w:rPr>
           <w:rFonts w:ascii="Times New Roman" w:hAnsi="Times New Roman" w:cs="Times New Roman"/>
+          <w:noProof/>
           <w:sz w:val="44"/>
           <w:szCs w:val="44"/>
         </w:rPr>
@@ -704,6 +672,9 @@
         </w:drawing>
       </w:r>
       <w:r>
+        <w:rPr>
+          <w:noProof/>
+        </w:rPr>
         <w:drawing>
           <wp:inline distT="0" distB="0" distL="0" distR="0" wp14:anchorId="21D0B0CB" wp14:editId="5E1B27F2">
             <wp:extent cx="2251710" cy="1916937"/>
@@ -744,9 +715,6 @@
     <w:p>
       <w:pPr>
         <w:jc w:val="center"/>
-        <w:rPr>
-          <w:rFonts w:hint="eastAsia"/>
-        </w:rPr>
       </w:pPr>
     </w:p>
     <w:p>
@@ -1252,11 +1220,6 @@
       </w:r>
     </w:p>
     <w:p>
-      <w:pPr>
-        <w:rPr>
-          <w:rFonts w:hint="eastAsia"/>
-        </w:rPr>
-      </w:pPr>
       <w:r>
         <w:rPr>
           <w:rFonts w:ascii="Times New Roman" w:hAnsi="Times New Roman" w:cs="Times New Roman" w:hint="eastAsia"/>
@@ -1276,34 +1239,7 @@
           <w:szCs w:val="21"/>
           <w:shd w:val="clear" w:color="auto" w:fill="FFFFFF"/>
         </w:rPr>
-        <w:t>Each image is 28 pixels in height and 28 pixels in width, for a total of 784 pixels in total. </w:t>
-      </w:r>
-      <w:r>
-        <w:rPr>
-          <w:rFonts w:ascii="Arial" w:hAnsi="Arial" w:cs="Arial"/>
-          <w:sz w:val="21"/>
-          <w:szCs w:val="21"/>
-          <w:shd w:val="clear" w:color="auto" w:fill="FFFFFF"/>
-        </w:rPr>
-        <w:t>The</w:t>
-      </w:r>
-      <w:r>
-        <w:rPr>
-          <w:rFonts w:ascii="Arial" w:hAnsi="Arial" w:cs="Arial"/>
-          <w:sz w:val="21"/>
-          <w:szCs w:val="21"/>
-          <w:shd w:val="clear" w:color="auto" w:fill="FFFFFF"/>
-        </w:rPr>
-        <w:t xml:space="preserve"> pixel-value is an integer between 0 and 255, inclusive.</w:t>
-      </w:r>
-      <w:r>
-        <w:rPr>
-          <w:rFonts w:ascii="Arial" w:hAnsi="Arial" w:cs="Arial"/>
-          <w:sz w:val="21"/>
-          <w:szCs w:val="21"/>
-          <w:shd w:val="clear" w:color="auto" w:fill="FFFFFF"/>
-        </w:rPr>
-        <w:t xml:space="preserve"> The image samples are following:</w:t>
+        <w:t>Each image is 28 pixels in height and 28 pixels in width, for a total of 784 pixels in total. The pixel-value is an integer between 0 and 255, inclusive. The image samples are following:</w:t>
       </w:r>
     </w:p>
     <w:p>
@@ -1320,6 +1256,7 @@
       </w:r>
       <w:r>
         <w:rPr>
+          <w:noProof/>
           <w:color w:val="000000" w:themeColor="text1"/>
         </w:rPr>
         <w:drawing>
@@ -1360,6 +1297,7 @@
       </w:r>
       <w:r>
         <w:rPr>
+          <w:noProof/>
           <w:color w:val="000000" w:themeColor="text1"/>
         </w:rPr>
         <w:drawing>
@@ -1400,6 +1338,7 @@
       </w:r>
       <w:r>
         <w:rPr>
+          <w:noProof/>
           <w:color w:val="000000" w:themeColor="text1"/>
         </w:rPr>
         <w:drawing>
@@ -1440,6 +1379,7 @@
       </w:r>
       <w:r>
         <w:rPr>
+          <w:noProof/>
           <w:color w:val="000000" w:themeColor="text1"/>
         </w:rPr>
         <w:drawing>
@@ -1480,6 +1420,7 @@
       </w:r>
       <w:r>
         <w:rPr>
+          <w:noProof/>
           <w:color w:val="000000" w:themeColor="text1"/>
         </w:rPr>
         <w:drawing>
@@ -1535,7 +1476,7 @@
           <w:szCs w:val="21"/>
           <w:shd w:val="clear" w:color="auto" w:fill="FFFFFF"/>
         </w:rPr>
-        <w:t xml:space="preserve">There </w:t>
+        <w:t>There are totally 42000 images in total. I ra</w:t>
       </w:r>
       <w:r>
         <w:rPr>
@@ -1544,7 +1485,7 @@
           <w:szCs w:val="21"/>
           <w:shd w:val="clear" w:color="auto" w:fill="FFFFFF"/>
         </w:rPr>
-        <w:t>are totally 42000 images in total. I ra</w:t>
+        <w:t xml:space="preserve">ndomly </w:t>
       </w:r>
       <w:r>
         <w:rPr>
@@ -1553,7 +1494,7 @@
           <w:szCs w:val="21"/>
           <w:shd w:val="clear" w:color="auto" w:fill="FFFFFF"/>
         </w:rPr>
-        <w:t xml:space="preserve">ndomly </w:t>
+        <w:t>split 90% of images as training set, 10% of images as testing set. The reason is that training set is alrea</w:t>
       </w:r>
       <w:r>
         <w:rPr>
@@ -1562,15 +1503,6 @@
           <w:szCs w:val="21"/>
           <w:shd w:val="clear" w:color="auto" w:fill="FFFFFF"/>
         </w:rPr>
-        <w:t>split 90% of images as training set, 10% of images as testing set. The reason is that training set is alrea</w:t>
-      </w:r>
-      <w:r>
-        <w:rPr>
-          <w:rFonts w:ascii="Arial" w:hAnsi="Arial" w:cs="Arial"/>
-          <w:sz w:val="21"/>
-          <w:szCs w:val="21"/>
-          <w:shd w:val="clear" w:color="auto" w:fill="FFFFFF"/>
-        </w:rPr>
         <w:t xml:space="preserve">dy </w:t>
       </w:r>
     </w:p>
@@ -1594,57 +1526,57 @@
     <w:p>
       <w:pPr>
         <w:rPr>
+          <w:rFonts w:ascii="Times New Roman" w:hAnsi="Times New Roman" w:cs="Times New Roman"/>
+          <w:noProof/>
+        </w:rPr>
+      </w:pPr>
+      <w:r>
+        <w:rPr>
+          <w:rFonts w:ascii="Times New Roman" w:hAnsi="Times New Roman" w:cs="Times New Roman"/>
+          <w:noProof/>
+        </w:rPr>
+        <w:t>In the</w:t>
+      </w:r>
+      <w:r>
+        <w:rPr>
+          <w:rFonts w:ascii="Times New Roman" w:hAnsi="Times New Roman" w:cs="Times New Roman"/>
+          <w:noProof/>
+        </w:rPr>
+        <w:t xml:space="preserve"> data preprocessing</w:t>
+      </w:r>
+      <w:r>
+        <w:rPr>
+          <w:rFonts w:ascii="Times New Roman" w:hAnsi="Times New Roman" w:cs="Times New Roman"/>
+          <w:noProof/>
+        </w:rPr>
+        <w:t xml:space="preserve"> stage</w:t>
+      </w:r>
+      <w:r>
+        <w:rPr>
+          <w:rFonts w:ascii="Times New Roman" w:hAnsi="Times New Roman" w:cs="Times New Roman"/>
+          <w:noProof/>
+        </w:rPr>
+        <w:t xml:space="preserve">, I didn’t do data scaling </w:t>
+      </w:r>
+      <w:r>
+        <w:rPr>
+          <w:rFonts w:ascii="Times New Roman" w:hAnsi="Times New Roman" w:cs="Times New Roman"/>
+          <w:noProof/>
+        </w:rPr>
+        <w:t xml:space="preserve">to this dataset </w:t>
+      </w:r>
+      <w:r>
+        <w:rPr>
+          <w:rFonts w:ascii="Times New Roman" w:hAnsi="Times New Roman" w:cs="Times New Roman"/>
+          <w:noProof/>
+        </w:rPr>
+        <w:t>because the pixel values are alread</w:t>
+      </w:r>
+      <w:r>
+        <w:rPr>
           <w:rFonts w:ascii="Times New Roman" w:hAnsi="Times New Roman" w:cs="Times New Roman" w:hint="eastAsia"/>
           <w:noProof/>
         </w:rPr>
-      </w:pPr>
-      <w:r>
-        <w:rPr>
-          <w:rFonts w:ascii="Times New Roman" w:hAnsi="Times New Roman" w:cs="Times New Roman"/>
-          <w:noProof/>
-        </w:rPr>
-        <w:t>In the</w:t>
-      </w:r>
-      <w:r>
-        <w:rPr>
-          <w:rFonts w:ascii="Times New Roman" w:hAnsi="Times New Roman" w:cs="Times New Roman"/>
-          <w:noProof/>
-        </w:rPr>
-        <w:t xml:space="preserve"> data preprocessing</w:t>
-      </w:r>
-      <w:r>
-        <w:rPr>
-          <w:rFonts w:ascii="Times New Roman" w:hAnsi="Times New Roman" w:cs="Times New Roman"/>
-          <w:noProof/>
-        </w:rPr>
-        <w:t xml:space="preserve"> stage</w:t>
-      </w:r>
-      <w:r>
-        <w:rPr>
-          <w:rFonts w:ascii="Times New Roman" w:hAnsi="Times New Roman" w:cs="Times New Roman"/>
-          <w:noProof/>
-        </w:rPr>
-        <w:t xml:space="preserve">, I didn’t do data scaling </w:t>
-      </w:r>
-      <w:r>
-        <w:rPr>
-          <w:rFonts w:ascii="Times New Roman" w:hAnsi="Times New Roman" w:cs="Times New Roman"/>
-          <w:noProof/>
-        </w:rPr>
-        <w:t xml:space="preserve">to this dataset </w:t>
-      </w:r>
-      <w:r>
-        <w:rPr>
-          <w:rFonts w:ascii="Times New Roman" w:hAnsi="Times New Roman" w:cs="Times New Roman"/>
-          <w:noProof/>
-        </w:rPr>
-        <w:t>because the pixel values are alread</w:t>
-      </w:r>
-      <w:r>
-        <w:rPr>
-          <w:rFonts w:ascii="Times New Roman" w:hAnsi="Times New Roman" w:cs="Times New Roman" w:hint="eastAsia"/>
-          <w:noProof/>
-        </w:rPr>
         <w:t>y</w:t>
       </w:r>
       <w:r>
@@ -1683,15 +1615,15 @@
     <w:p>
       <w:pPr>
         <w:rPr>
+          <w:rFonts w:ascii="Times New Roman" w:hAnsi="Times New Roman" w:cs="Times New Roman"/>
+          <w:color w:val="000000" w:themeColor="text1"/>
+        </w:rPr>
+      </w:pPr>
+      <w:r>
+        <w:rPr>
           <w:rFonts w:ascii="Times New Roman" w:hAnsi="Times New Roman" w:cs="Times New Roman" w:hint="eastAsia"/>
           <w:color w:val="000000" w:themeColor="text1"/>
         </w:rPr>
-      </w:pPr>
-      <w:r>
-        <w:rPr>
-          <w:rFonts w:ascii="Times New Roman" w:hAnsi="Times New Roman" w:cs="Times New Roman" w:hint="eastAsia"/>
-          <w:color w:val="000000" w:themeColor="text1"/>
-        </w:rPr>
         <w:t>In t</w:t>
       </w:r>
       <w:r>
@@ -1798,7 +1730,7 @@
     <w:p>
       <w:pPr>
         <w:rPr>
-          <w:rFonts w:ascii="Monaco" w:eastAsiaTheme="minorEastAsia" w:hAnsi="Monaco" w:cs="Monaco" w:hint="eastAsia"/>
+          <w:rFonts w:ascii="Monaco" w:eastAsiaTheme="minorEastAsia" w:hAnsi="Monaco" w:cs="Monaco"/>
           <w:color w:val="F2F2F2"/>
           <w:sz w:val="36"/>
           <w:szCs w:val="36"/>
@@ -1983,7 +1915,7 @@
     <w:p>
       <w:pPr>
         <w:rPr>
-          <w:rFonts w:ascii="Times New Roman" w:hAnsi="Times New Roman" w:cs="Times New Roman" w:hint="eastAsia"/>
+          <w:rFonts w:ascii="Times New Roman" w:hAnsi="Times New Roman" w:cs="Times New Roman"/>
           <w:color w:val="000000" w:themeColor="text1"/>
         </w:rPr>
       </w:pPr>
@@ -2032,14 +1964,10 @@
       </w:r>
     </w:p>
     <w:p>
-      <w:pPr>
-        <w:rPr>
-          <w:rFonts w:hint="eastAsia"/>
-        </w:rPr>
-      </w:pPr>
-      <w:r>
-        <w:rPr>
-          <w:rFonts w:ascii="Times New Roman" w:hAnsi="Times New Roman" w:cs="Times New Roman"/>
+      <w:r>
+        <w:rPr>
+          <w:rFonts w:ascii="Times New Roman" w:hAnsi="Times New Roman" w:cs="Times New Roman"/>
+          <w:noProof/>
           <w:color w:val="000000" w:themeColor="text1"/>
         </w:rPr>
         <w:drawing>
@@ -2080,6 +2008,7 @@
       </w:r>
       <w:r>
         <w:rPr>
+          <w:noProof/>
           <w:color w:val="000000" w:themeColor="text1"/>
         </w:rPr>
         <w:drawing>
@@ -2150,6 +2079,7 @@
       </w:pPr>
       <w:r>
         <w:rPr>
+          <w:noProof/>
           <w:color w:val="000000" w:themeColor="text1"/>
         </w:rPr>
         <w:drawing>
@@ -2190,6 +2120,7 @@
       </w:r>
       <w:r>
         <w:rPr>
+          <w:noProof/>
           <w:color w:val="000000" w:themeColor="text1"/>
         </w:rPr>
         <w:drawing>
@@ -2262,6 +2193,7 @@
       <w:r>
         <w:rPr>
           <w:rFonts w:ascii="Times New Roman" w:eastAsiaTheme="minorEastAsia" w:hAnsi="Times New Roman" w:cs="Times New Roman"/>
+          <w:noProof/>
           <w:color w:val="000000" w:themeColor="text1"/>
           <w:sz w:val="36"/>
           <w:szCs w:val="36"/>
@@ -2349,7 +2281,7 @@
       <w:pPr>
         <w:jc w:val="center"/>
         <w:rPr>
-          <w:rFonts w:ascii="Times New Roman" w:hAnsi="Times New Roman" w:cs="Times New Roman" w:hint="eastAsia"/>
+          <w:rFonts w:ascii="Times New Roman" w:hAnsi="Times New Roman" w:cs="Times New Roman"/>
           <w:sz w:val="44"/>
           <w:szCs w:val="44"/>
         </w:rPr>
@@ -2382,559 +2314,508 @@
     <w:p>
       <w:pPr>
         <w:rPr>
+          <w:rFonts w:ascii="Times New Roman" w:hAnsi="Times New Roman" w:cs="Times New Roman"/>
+          <w:sz w:val="44"/>
+          <w:szCs w:val="44"/>
+        </w:rPr>
+      </w:pPr>
+      <w:r>
+        <w:rPr>
+          <w:rFonts w:ascii="Times New Roman" w:hAnsi="Times New Roman" w:cs="Times New Roman"/>
+          <w:sz w:val="44"/>
+          <w:szCs w:val="44"/>
+        </w:rPr>
+        <w:lastRenderedPageBreak/>
+        <w:t>Runtime:</w:t>
+      </w:r>
+    </w:p>
+    <w:p>
+      <w:pPr>
+        <w:rPr>
+          <w:rFonts w:ascii="Times New Roman" w:hAnsi="Times New Roman" w:cs="Times New Roman"/>
+          <w:color w:val="000000" w:themeColor="text1"/>
+        </w:rPr>
+      </w:pPr>
+      <w:r>
+        <w:rPr>
+          <w:rFonts w:ascii="Times New Roman" w:hAnsi="Times New Roman" w:cs="Times New Roman"/>
+          <w:color w:val="000000" w:themeColor="text1"/>
+        </w:rPr>
+        <w:t>K = 3</w:t>
+      </w:r>
+    </w:p>
+    <w:p>
+      <w:pPr>
+        <w:rPr>
+          <w:rFonts w:ascii="Times New Roman" w:eastAsiaTheme="minorEastAsia" w:hAnsi="Times New Roman" w:cs="Times New Roman"/>
+          <w:color w:val="000000" w:themeColor="text1"/>
+        </w:rPr>
+      </w:pPr>
+      <w:r>
+        <w:rPr>
+          <w:rFonts w:ascii="Times New Roman" w:hAnsi="Times New Roman" w:cs="Times New Roman"/>
+          <w:color w:val="000000" w:themeColor="text1"/>
+        </w:rPr>
+        <w:t>Training time:</w:t>
+      </w:r>
+      <w:r>
+        <w:rPr>
+          <w:rFonts w:ascii="Times New Roman" w:eastAsiaTheme="minorEastAsia" w:hAnsi="Times New Roman" w:cs="Times New Roman"/>
+          <w:color w:val="000000" w:themeColor="text1"/>
+        </w:rPr>
+        <w:t xml:space="preserve"> 9.269</w:t>
+      </w:r>
+      <w:proofErr w:type="gramStart"/>
+      <w:r>
+        <w:rPr>
+          <w:rFonts w:ascii="Times New Roman" w:eastAsiaTheme="minorEastAsia" w:hAnsi="Times New Roman" w:cs="Times New Roman"/>
+          <w:color w:val="000000" w:themeColor="text1"/>
+        </w:rPr>
+        <w:t>s</w:t>
+      </w:r>
+      <w:r>
+        <w:rPr>
+          <w:rFonts w:ascii="Times New Roman" w:eastAsiaTheme="minorEastAsia" w:hAnsi="Times New Roman" w:cs="Times New Roman" w:hint="eastAsia"/>
+          <w:color w:val="000000" w:themeColor="text1"/>
+        </w:rPr>
+        <w:t xml:space="preserve"> </w:t>
+      </w:r>
+      <w:r>
+        <w:rPr>
+          <w:rFonts w:ascii="Times New Roman" w:eastAsiaTheme="minorEastAsia" w:hAnsi="Times New Roman" w:cs="Times New Roman"/>
+          <w:color w:val="000000" w:themeColor="text1"/>
+        </w:rPr>
+        <w:t xml:space="preserve"> </w:t>
+      </w:r>
+      <w:r>
+        <w:rPr>
+          <w:rFonts w:ascii="Times New Roman" w:hAnsi="Times New Roman" w:cs="Times New Roman"/>
+          <w:color w:val="000000" w:themeColor="text1"/>
+        </w:rPr>
+        <w:t>Prediction</w:t>
+      </w:r>
+      <w:proofErr w:type="gramEnd"/>
+      <w:r>
+        <w:rPr>
+          <w:rFonts w:ascii="Times New Roman" w:hAnsi="Times New Roman" w:cs="Times New Roman"/>
+          <w:color w:val="000000" w:themeColor="text1"/>
+        </w:rPr>
+        <w:t xml:space="preserve"> time:</w:t>
+      </w:r>
+      <w:r>
+        <w:rPr>
+          <w:rFonts w:ascii="Times New Roman" w:eastAsiaTheme="minorEastAsia" w:hAnsi="Times New Roman" w:cs="Times New Roman"/>
+          <w:color w:val="000000" w:themeColor="text1"/>
+        </w:rPr>
+        <w:t xml:space="preserve"> 187.308</w:t>
+      </w:r>
+      <w:r>
+        <w:rPr>
+          <w:rFonts w:ascii="Times New Roman" w:eastAsiaTheme="minorEastAsia" w:hAnsi="Times New Roman" w:cs="Times New Roman"/>
+          <w:color w:val="000000" w:themeColor="text1"/>
+        </w:rPr>
+        <w:t>s</w:t>
+      </w:r>
+    </w:p>
+    <w:p>
+      <w:pPr>
+        <w:rPr>
+          <w:rFonts w:ascii="Times New Roman" w:hAnsi="Times New Roman" w:cs="Times New Roman"/>
+          <w:color w:val="000000" w:themeColor="text1"/>
+        </w:rPr>
+      </w:pPr>
+      <w:r>
+        <w:rPr>
+          <w:rFonts w:ascii="Times New Roman" w:hAnsi="Times New Roman" w:cs="Times New Roman"/>
+          <w:color w:val="000000" w:themeColor="text1"/>
+        </w:rPr>
+        <w:t>K = 5</w:t>
+      </w:r>
+    </w:p>
+    <w:p>
+      <w:pPr>
+        <w:rPr>
+          <w:rFonts w:ascii="Times New Roman" w:hAnsi="Times New Roman" w:cs="Times New Roman"/>
+          <w:color w:val="000000" w:themeColor="text1"/>
+        </w:rPr>
+      </w:pPr>
+      <w:r>
+        <w:rPr>
+          <w:rFonts w:ascii="Times New Roman" w:hAnsi="Times New Roman" w:cs="Times New Roman"/>
+          <w:color w:val="000000" w:themeColor="text1"/>
+        </w:rPr>
+        <w:t>Training time:</w:t>
+      </w:r>
+      <w:r>
+        <w:rPr>
+          <w:rFonts w:ascii="Times New Roman" w:eastAsiaTheme="minorEastAsia" w:hAnsi="Times New Roman" w:cs="Times New Roman"/>
+          <w:color w:val="000000" w:themeColor="text1"/>
+        </w:rPr>
+        <w:t xml:space="preserve"> 8.9</w:t>
+      </w:r>
+      <w:proofErr w:type="gramStart"/>
+      <w:r>
+        <w:rPr>
+          <w:rFonts w:ascii="Times New Roman" w:eastAsiaTheme="minorEastAsia" w:hAnsi="Times New Roman" w:cs="Times New Roman"/>
+          <w:color w:val="000000" w:themeColor="text1"/>
+        </w:rPr>
+        <w:t>s</w:t>
+      </w:r>
+      <w:r>
+        <w:rPr>
+          <w:rFonts w:ascii="Times New Roman" w:hAnsi="Times New Roman" w:cs="Times New Roman" w:hint="eastAsia"/>
+          <w:color w:val="000000" w:themeColor="text1"/>
+        </w:rPr>
+        <w:t xml:space="preserve">  </w:t>
+      </w:r>
+      <w:r>
+        <w:rPr>
+          <w:rFonts w:ascii="Times New Roman" w:hAnsi="Times New Roman" w:cs="Times New Roman"/>
+          <w:color w:val="000000" w:themeColor="text1"/>
+        </w:rPr>
+        <w:t>Prediction</w:t>
+      </w:r>
+      <w:proofErr w:type="gramEnd"/>
+      <w:r>
+        <w:rPr>
+          <w:rFonts w:ascii="Times New Roman" w:hAnsi="Times New Roman" w:cs="Times New Roman"/>
+          <w:color w:val="000000" w:themeColor="text1"/>
+        </w:rPr>
+        <w:t xml:space="preserve"> time:</w:t>
+      </w:r>
+      <w:r>
+        <w:rPr>
+          <w:rFonts w:ascii="Times New Roman" w:eastAsiaTheme="minorEastAsia" w:hAnsi="Times New Roman" w:cs="Times New Roman"/>
+          <w:color w:val="000000" w:themeColor="text1"/>
+        </w:rPr>
+        <w:t xml:space="preserve"> 186.308</w:t>
+      </w:r>
+      <w:r>
+        <w:rPr>
+          <w:rFonts w:ascii="Times New Roman" w:eastAsiaTheme="minorEastAsia" w:hAnsi="Times New Roman" w:cs="Times New Roman"/>
+          <w:color w:val="000000" w:themeColor="text1"/>
+        </w:rPr>
+        <w:t>56</w:t>
+      </w:r>
+      <w:r>
+        <w:rPr>
+          <w:rFonts w:ascii="Times New Roman" w:eastAsiaTheme="minorEastAsia" w:hAnsi="Times New Roman" w:cs="Times New Roman"/>
+          <w:color w:val="000000" w:themeColor="text1"/>
+        </w:rPr>
+        <w:t>s</w:t>
+      </w:r>
+    </w:p>
+    <w:p>
+      <w:pPr>
+        <w:rPr>
+          <w:rFonts w:ascii="Times New Roman" w:eastAsiaTheme="minorEastAsia" w:hAnsi="Times New Roman" w:cs="Times New Roman"/>
+          <w:color w:val="F2F2F2"/>
+        </w:rPr>
+      </w:pPr>
+      <w:r>
+        <w:rPr>
+          <w:rFonts w:ascii="Times New Roman" w:hAnsi="Times New Roman" w:cs="Times New Roman"/>
+          <w:color w:val="000000" w:themeColor="text1"/>
+        </w:rPr>
+        <w:t>K = 7</w:t>
+      </w:r>
+      <w:r>
+        <w:rPr>
+          <w:rFonts w:ascii="Times New Roman" w:hAnsi="Times New Roman" w:cs="Times New Roman"/>
+          <w:color w:val="000000" w:themeColor="text1"/>
+        </w:rPr>
+        <w:t xml:space="preserve"> </w:t>
+      </w:r>
+    </w:p>
+    <w:p>
+      <w:pPr>
+        <w:rPr>
+          <w:rFonts w:ascii="Times New Roman" w:hAnsi="Times New Roman" w:cs="Times New Roman"/>
+          <w:color w:val="000000" w:themeColor="text1"/>
+        </w:rPr>
+      </w:pPr>
+      <w:r>
+        <w:rPr>
+          <w:rFonts w:ascii="Times New Roman" w:hAnsi="Times New Roman" w:cs="Times New Roman"/>
+          <w:color w:val="000000" w:themeColor="text1"/>
+        </w:rPr>
+        <w:t>Training time:</w:t>
+      </w:r>
+      <w:r>
+        <w:rPr>
+          <w:rFonts w:ascii="Times New Roman" w:eastAsiaTheme="minorEastAsia" w:hAnsi="Times New Roman" w:cs="Times New Roman"/>
+          <w:color w:val="000000" w:themeColor="text1"/>
+        </w:rPr>
+        <w:t xml:space="preserve"> 8.6</w:t>
+      </w:r>
+      <w:proofErr w:type="gramStart"/>
+      <w:r>
+        <w:rPr>
+          <w:rFonts w:ascii="Times New Roman" w:eastAsiaTheme="minorEastAsia" w:hAnsi="Times New Roman" w:cs="Times New Roman"/>
+          <w:color w:val="000000" w:themeColor="text1"/>
+        </w:rPr>
+        <w:t>s</w:t>
+      </w:r>
+      <w:r>
+        <w:rPr>
+          <w:rFonts w:ascii="Times New Roman" w:hAnsi="Times New Roman" w:cs="Times New Roman" w:hint="eastAsia"/>
+          <w:color w:val="000000" w:themeColor="text1"/>
+        </w:rPr>
+        <w:t xml:space="preserve">  </w:t>
+      </w:r>
+      <w:r>
+        <w:rPr>
+          <w:rFonts w:ascii="Times New Roman" w:hAnsi="Times New Roman" w:cs="Times New Roman"/>
+          <w:color w:val="000000" w:themeColor="text1"/>
+        </w:rPr>
+        <w:t>Prediction</w:t>
+      </w:r>
+      <w:proofErr w:type="gramEnd"/>
+      <w:r>
+        <w:rPr>
+          <w:rFonts w:ascii="Times New Roman" w:hAnsi="Times New Roman" w:cs="Times New Roman"/>
+          <w:color w:val="000000" w:themeColor="text1"/>
+        </w:rPr>
+        <w:t xml:space="preserve"> time:</w:t>
+      </w:r>
+      <w:r>
+        <w:rPr>
+          <w:rFonts w:ascii="Times New Roman" w:eastAsiaTheme="minorEastAsia" w:hAnsi="Times New Roman" w:cs="Times New Roman"/>
+          <w:color w:val="000000" w:themeColor="text1"/>
+        </w:rPr>
+        <w:t xml:space="preserve"> 183</w:t>
+      </w:r>
+      <w:r>
+        <w:rPr>
+          <w:rFonts w:ascii="Times New Roman" w:eastAsiaTheme="minorEastAsia" w:hAnsi="Times New Roman" w:cs="Times New Roman"/>
+          <w:color w:val="000000" w:themeColor="text1"/>
+        </w:rPr>
+        <w:t>s</w:t>
+      </w:r>
+    </w:p>
+    <w:p>
+      <w:pPr>
+        <w:rPr>
+          <w:rFonts w:ascii="Times New Roman" w:eastAsiaTheme="minorEastAsia" w:hAnsi="Times New Roman" w:cs="Times New Roman"/>
+          <w:color w:val="F2F2F2"/>
+        </w:rPr>
+      </w:pPr>
+      <w:r>
+        <w:rPr>
+          <w:rFonts w:ascii="Times New Roman" w:hAnsi="Times New Roman" w:cs="Times New Roman"/>
+          <w:color w:val="000000" w:themeColor="text1"/>
+        </w:rPr>
+        <w:t>K = 9,</w:t>
+      </w:r>
+    </w:p>
+    <w:p>
+      <w:pPr>
+        <w:rPr>
+          <w:rFonts w:ascii="Times New Roman" w:hAnsi="Times New Roman" w:cs="Times New Roman"/>
+          <w:color w:val="000000" w:themeColor="text1"/>
+        </w:rPr>
+      </w:pPr>
+      <w:r>
+        <w:rPr>
+          <w:rFonts w:ascii="Times New Roman" w:hAnsi="Times New Roman" w:cs="Times New Roman"/>
+          <w:color w:val="000000" w:themeColor="text1"/>
+        </w:rPr>
+        <w:t>Training time:</w:t>
+      </w:r>
+      <w:r>
+        <w:rPr>
+          <w:rFonts w:ascii="Times New Roman" w:eastAsiaTheme="minorEastAsia" w:hAnsi="Times New Roman" w:cs="Times New Roman"/>
+          <w:color w:val="000000" w:themeColor="text1"/>
+        </w:rPr>
+        <w:t xml:space="preserve"> 9.45</w:t>
+      </w:r>
+      <w:proofErr w:type="gramStart"/>
+      <w:r>
+        <w:rPr>
+          <w:rFonts w:ascii="Times New Roman" w:eastAsiaTheme="minorEastAsia" w:hAnsi="Times New Roman" w:cs="Times New Roman"/>
+          <w:color w:val="000000" w:themeColor="text1"/>
+        </w:rPr>
+        <w:t>s</w:t>
+      </w:r>
+      <w:r>
+        <w:rPr>
+          <w:rFonts w:ascii="Times New Roman" w:hAnsi="Times New Roman" w:cs="Times New Roman" w:hint="eastAsia"/>
+          <w:color w:val="000000" w:themeColor="text1"/>
+        </w:rPr>
+        <w:t xml:space="preserve"> </w:t>
+      </w:r>
+      <w:r>
+        <w:rPr>
+          <w:rFonts w:ascii="Times New Roman" w:hAnsi="Times New Roman" w:cs="Times New Roman"/>
+          <w:color w:val="000000" w:themeColor="text1"/>
+        </w:rPr>
+        <w:t xml:space="preserve"> </w:t>
+      </w:r>
+      <w:r>
+        <w:rPr>
+          <w:rFonts w:ascii="Times New Roman" w:hAnsi="Times New Roman" w:cs="Times New Roman"/>
+          <w:color w:val="000000" w:themeColor="text1"/>
+        </w:rPr>
+        <w:t>Prediction</w:t>
+      </w:r>
+      <w:proofErr w:type="gramEnd"/>
+      <w:r>
+        <w:rPr>
+          <w:rFonts w:ascii="Times New Roman" w:hAnsi="Times New Roman" w:cs="Times New Roman"/>
+          <w:color w:val="000000" w:themeColor="text1"/>
+        </w:rPr>
+        <w:t xml:space="preserve"> time:</w:t>
+      </w:r>
+      <w:r>
+        <w:rPr>
+          <w:rFonts w:ascii="Times New Roman" w:eastAsiaTheme="minorEastAsia" w:hAnsi="Times New Roman" w:cs="Times New Roman"/>
+          <w:color w:val="000000" w:themeColor="text1"/>
+        </w:rPr>
+        <w:t xml:space="preserve"> 181</w:t>
+      </w:r>
+      <w:r>
+        <w:rPr>
+          <w:rFonts w:ascii="Times New Roman" w:eastAsiaTheme="minorEastAsia" w:hAnsi="Times New Roman" w:cs="Times New Roman"/>
+          <w:color w:val="000000" w:themeColor="text1"/>
+        </w:rPr>
+        <w:t>s</w:t>
+      </w:r>
+    </w:p>
+    <w:p>
+      <w:pPr>
+        <w:rPr>
+          <w:rFonts w:ascii="Times New Roman" w:eastAsiaTheme="minorEastAsia" w:hAnsi="Times New Roman" w:cs="Times New Roman"/>
+          <w:color w:val="000000" w:themeColor="text1"/>
+        </w:rPr>
+      </w:pPr>
+      <w:r>
+        <w:rPr>
+          <w:rFonts w:ascii="Times New Roman" w:eastAsiaTheme="minorEastAsia" w:hAnsi="Times New Roman" w:cs="Times New Roman"/>
+          <w:color w:val="000000" w:themeColor="text1"/>
+        </w:rPr>
+        <w:t>When k= 11</w:t>
+      </w:r>
+    </w:p>
+    <w:p>
+      <w:pPr>
+        <w:rPr>
+          <w:rFonts w:ascii="Times New Roman" w:hAnsi="Times New Roman" w:cs="Times New Roman"/>
+          <w:color w:val="000000" w:themeColor="text1"/>
+        </w:rPr>
+      </w:pPr>
+      <w:r>
+        <w:rPr>
+          <w:rFonts w:ascii="Times New Roman" w:hAnsi="Times New Roman" w:cs="Times New Roman"/>
+          <w:color w:val="000000" w:themeColor="text1"/>
+        </w:rPr>
+        <w:t>Training time:</w:t>
+      </w:r>
+      <w:r>
+        <w:rPr>
+          <w:rFonts w:ascii="Times New Roman" w:eastAsiaTheme="minorEastAsia" w:hAnsi="Times New Roman" w:cs="Times New Roman"/>
+          <w:color w:val="000000" w:themeColor="text1"/>
+        </w:rPr>
+        <w:t xml:space="preserve"> 8.5</w:t>
+      </w:r>
+      <w:proofErr w:type="gramStart"/>
+      <w:r>
+        <w:rPr>
+          <w:rFonts w:ascii="Times New Roman" w:eastAsiaTheme="minorEastAsia" w:hAnsi="Times New Roman" w:cs="Times New Roman"/>
+          <w:color w:val="000000" w:themeColor="text1"/>
+        </w:rPr>
+        <w:t>s</w:t>
+      </w:r>
+      <w:r>
+        <w:rPr>
+          <w:rFonts w:ascii="Times New Roman" w:hAnsi="Times New Roman" w:cs="Times New Roman" w:hint="eastAsia"/>
+          <w:color w:val="000000" w:themeColor="text1"/>
+        </w:rPr>
+        <w:t xml:space="preserve">  </w:t>
+      </w:r>
+      <w:r>
+        <w:rPr>
+          <w:rFonts w:ascii="Times New Roman" w:hAnsi="Times New Roman" w:cs="Times New Roman"/>
+          <w:color w:val="000000" w:themeColor="text1"/>
+        </w:rPr>
+        <w:t>Prediction</w:t>
+      </w:r>
+      <w:proofErr w:type="gramEnd"/>
+      <w:r>
+        <w:rPr>
+          <w:rFonts w:ascii="Times New Roman" w:hAnsi="Times New Roman" w:cs="Times New Roman"/>
+          <w:color w:val="000000" w:themeColor="text1"/>
+        </w:rPr>
+        <w:t xml:space="preserve"> time:</w:t>
+      </w:r>
+      <w:r>
+        <w:rPr>
+          <w:rFonts w:ascii="Times New Roman" w:eastAsiaTheme="minorEastAsia" w:hAnsi="Times New Roman" w:cs="Times New Roman"/>
+          <w:color w:val="000000" w:themeColor="text1"/>
+        </w:rPr>
+        <w:t xml:space="preserve"> 181</w:t>
+      </w:r>
+      <w:r>
+        <w:rPr>
+          <w:rFonts w:ascii="Times New Roman" w:eastAsiaTheme="minorEastAsia" w:hAnsi="Times New Roman" w:cs="Times New Roman"/>
+          <w:color w:val="000000" w:themeColor="text1"/>
+        </w:rPr>
+        <w:t>s</w:t>
+      </w:r>
+    </w:p>
+    <w:p>
+      <w:pPr>
+        <w:rPr>
+          <w:color w:val="000000" w:themeColor="text1"/>
+        </w:rPr>
+      </w:pPr>
+    </w:p>
+    <w:p>
+      <w:pPr>
+        <w:rPr>
+          <w:rFonts w:ascii="Times New Roman" w:hAnsi="Times New Roman" w:cs="Times New Roman"/>
+          <w:sz w:val="44"/>
+          <w:szCs w:val="44"/>
+        </w:rPr>
+      </w:pPr>
+      <w:r>
+        <w:rPr>
+          <w:rFonts w:ascii="Times New Roman" w:hAnsi="Times New Roman" w:cs="Times New Roman"/>
+          <w:sz w:val="44"/>
+          <w:szCs w:val="44"/>
+        </w:rPr>
+        <w:t>Code link</w:t>
+      </w:r>
+      <w:r>
+        <w:rPr>
+          <w:rFonts w:ascii="Times New Roman" w:hAnsi="Times New Roman" w:cs="Times New Roman"/>
+          <w:sz w:val="44"/>
+          <w:szCs w:val="44"/>
+        </w:rPr>
+        <w:t>:</w:t>
+      </w:r>
+    </w:p>
+    <w:p>
+      <w:pPr>
+        <w:rPr>
+          <w:rFonts w:ascii="Times New Roman" w:hAnsi="Times New Roman" w:cs="Times New Roman"/>
+        </w:rPr>
+      </w:pPr>
+      <w:hyperlink r:id="rId22" w:history="1">
+        <w:r>
+          <w:rPr>
+            <w:rStyle w:val="a4"/>
+            <w:rFonts w:ascii="Times New Roman" w:hAnsi="Times New Roman" w:cs="Times New Roman"/>
+          </w:rPr>
+          <w:t>https://github.com/Steven0818/2019GWU_ML/tree/master/project1</w:t>
+        </w:r>
+      </w:hyperlink>
+    </w:p>
+    <w:p>
+      <w:pPr>
+        <w:rPr>
           <w:rFonts w:ascii="Times New Roman" w:hAnsi="Times New Roman" w:cs="Times New Roman" w:hint="eastAsia"/>
           <w:sz w:val="44"/>
           <w:szCs w:val="44"/>
-        </w:rPr>
-      </w:pPr>
-      <w:r>
-        <w:rPr>
-          <w:rFonts w:ascii="Times New Roman" w:hAnsi="Times New Roman" w:cs="Times New Roman"/>
-          <w:sz w:val="44"/>
-          <w:szCs w:val="44"/>
-        </w:rPr>
-        <w:lastRenderedPageBreak/>
-        <w:t>Runtime:</w:t>
-      </w:r>
-    </w:p>
-    <w:p>
-      <w:pPr>
-        <w:rPr>
-          <w:rFonts w:ascii="Times New Roman" w:hAnsi="Times New Roman" w:cs="Times New Roman"/>
-          <w:color w:val="000000" w:themeColor="text1"/>
-        </w:rPr>
-      </w:pPr>
-      <w:r>
-        <w:rPr>
-          <w:rFonts w:ascii="Times New Roman" w:hAnsi="Times New Roman" w:cs="Times New Roman"/>
-          <w:color w:val="000000" w:themeColor="text1"/>
-        </w:rPr>
-        <w:t>K = 3</w:t>
-      </w:r>
-    </w:p>
-    <w:p>
-      <w:pPr>
-        <w:rPr>
-          <w:rFonts w:ascii="Times New Roman" w:eastAsiaTheme="minorEastAsia" w:hAnsi="Times New Roman" w:cs="Times New Roman"/>
-          <w:color w:val="000000" w:themeColor="text1"/>
-        </w:rPr>
-      </w:pPr>
-      <w:r>
-        <w:rPr>
-          <w:rFonts w:ascii="Times New Roman" w:hAnsi="Times New Roman" w:cs="Times New Roman"/>
-          <w:color w:val="000000" w:themeColor="text1"/>
-        </w:rPr>
-        <w:t>Training time:</w:t>
-      </w:r>
-      <w:r>
-        <w:rPr>
-          <w:rFonts w:ascii="Times New Roman" w:eastAsiaTheme="minorEastAsia" w:hAnsi="Times New Roman" w:cs="Times New Roman"/>
-          <w:color w:val="000000" w:themeColor="text1"/>
-        </w:rPr>
-        <w:t xml:space="preserve"> </w:t>
-      </w:r>
-      <w:r>
-        <w:rPr>
-          <w:rFonts w:ascii="Times New Roman" w:eastAsiaTheme="minorEastAsia" w:hAnsi="Times New Roman" w:cs="Times New Roman"/>
-          <w:color w:val="000000" w:themeColor="text1"/>
-        </w:rPr>
-        <w:t>9.269</w:t>
-      </w:r>
-      <w:proofErr w:type="gramStart"/>
-      <w:r>
-        <w:rPr>
-          <w:rFonts w:ascii="Times New Roman" w:eastAsiaTheme="minorEastAsia" w:hAnsi="Times New Roman" w:cs="Times New Roman"/>
-          <w:color w:val="000000" w:themeColor="text1"/>
-        </w:rPr>
-        <w:t>s</w:t>
-      </w:r>
-      <w:r>
-        <w:rPr>
-          <w:rFonts w:ascii="Times New Roman" w:eastAsiaTheme="minorEastAsia" w:hAnsi="Times New Roman" w:cs="Times New Roman" w:hint="eastAsia"/>
-          <w:color w:val="000000" w:themeColor="text1"/>
-        </w:rPr>
-        <w:t xml:space="preserve"> </w:t>
-      </w:r>
-      <w:r>
-        <w:rPr>
-          <w:rFonts w:ascii="Times New Roman" w:eastAsiaTheme="minorEastAsia" w:hAnsi="Times New Roman" w:cs="Times New Roman"/>
-          <w:color w:val="000000" w:themeColor="text1"/>
-        </w:rPr>
-        <w:t xml:space="preserve"> </w:t>
-      </w:r>
-      <w:r>
-        <w:rPr>
-          <w:rFonts w:ascii="Times New Roman" w:hAnsi="Times New Roman" w:cs="Times New Roman"/>
-          <w:color w:val="000000" w:themeColor="text1"/>
-        </w:rPr>
-        <w:t>Prediction</w:t>
-      </w:r>
-      <w:proofErr w:type="gramEnd"/>
-      <w:r>
-        <w:rPr>
-          <w:rFonts w:ascii="Times New Roman" w:hAnsi="Times New Roman" w:cs="Times New Roman"/>
-          <w:color w:val="000000" w:themeColor="text1"/>
-        </w:rPr>
-        <w:t xml:space="preserve"> time:</w:t>
-      </w:r>
-      <w:r>
-        <w:rPr>
-          <w:rFonts w:ascii="Times New Roman" w:eastAsiaTheme="minorEastAsia" w:hAnsi="Times New Roman" w:cs="Times New Roman"/>
-          <w:color w:val="000000" w:themeColor="text1"/>
-        </w:rPr>
-        <w:t xml:space="preserve"> </w:t>
-      </w:r>
-      <w:r>
-        <w:rPr>
-          <w:rFonts w:ascii="Times New Roman" w:eastAsiaTheme="minorEastAsia" w:hAnsi="Times New Roman" w:cs="Times New Roman"/>
-          <w:color w:val="000000" w:themeColor="text1"/>
-        </w:rPr>
-        <w:t>187.308</w:t>
-      </w:r>
-      <w:r>
-        <w:rPr>
-          <w:rFonts w:ascii="Times New Roman" w:eastAsiaTheme="minorEastAsia" w:hAnsi="Times New Roman" w:cs="Times New Roman"/>
-          <w:color w:val="000000" w:themeColor="text1"/>
-        </w:rPr>
-        <w:t>s</w:t>
-      </w:r>
-    </w:p>
-    <w:p>
-      <w:pPr>
-        <w:rPr>
-          <w:rFonts w:ascii="Times New Roman" w:hAnsi="Times New Roman" w:cs="Times New Roman"/>
-          <w:color w:val="000000" w:themeColor="text1"/>
-        </w:rPr>
-      </w:pPr>
-      <w:r>
-        <w:rPr>
-          <w:rFonts w:ascii="Times New Roman" w:hAnsi="Times New Roman" w:cs="Times New Roman"/>
-          <w:color w:val="000000" w:themeColor="text1"/>
-        </w:rPr>
-        <w:t>K = 5</w:t>
-      </w:r>
-    </w:p>
-    <w:p>
-      <w:pPr>
-        <w:rPr>
-          <w:rFonts w:ascii="Times New Roman" w:hAnsi="Times New Roman" w:cs="Times New Roman"/>
-          <w:color w:val="000000" w:themeColor="text1"/>
-        </w:rPr>
-      </w:pPr>
-      <w:r>
-        <w:rPr>
-          <w:rFonts w:ascii="Times New Roman" w:hAnsi="Times New Roman" w:cs="Times New Roman"/>
-          <w:color w:val="000000" w:themeColor="text1"/>
-        </w:rPr>
-        <w:t>Training time:</w:t>
-      </w:r>
-      <w:r>
-        <w:rPr>
-          <w:rFonts w:ascii="Times New Roman" w:eastAsiaTheme="minorEastAsia" w:hAnsi="Times New Roman" w:cs="Times New Roman"/>
-          <w:color w:val="000000" w:themeColor="text1"/>
-        </w:rPr>
-        <w:t xml:space="preserve"> 8</w:t>
-      </w:r>
-      <w:r>
-        <w:rPr>
-          <w:rFonts w:ascii="Times New Roman" w:eastAsiaTheme="minorEastAsia" w:hAnsi="Times New Roman" w:cs="Times New Roman"/>
-          <w:color w:val="000000" w:themeColor="text1"/>
-        </w:rPr>
-        <w:t>.</w:t>
-      </w:r>
-      <w:r>
-        <w:rPr>
-          <w:rFonts w:ascii="Times New Roman" w:eastAsiaTheme="minorEastAsia" w:hAnsi="Times New Roman" w:cs="Times New Roman"/>
-          <w:color w:val="000000" w:themeColor="text1"/>
-        </w:rPr>
-        <w:t>9</w:t>
-      </w:r>
-      <w:proofErr w:type="gramStart"/>
-      <w:r>
-        <w:rPr>
-          <w:rFonts w:ascii="Times New Roman" w:eastAsiaTheme="minorEastAsia" w:hAnsi="Times New Roman" w:cs="Times New Roman"/>
-          <w:color w:val="000000" w:themeColor="text1"/>
-        </w:rPr>
-        <w:t>s</w:t>
-      </w:r>
-      <w:r>
-        <w:rPr>
-          <w:rFonts w:ascii="Times New Roman" w:hAnsi="Times New Roman" w:cs="Times New Roman" w:hint="eastAsia"/>
-          <w:color w:val="000000" w:themeColor="text1"/>
-        </w:rPr>
-        <w:t xml:space="preserve">  </w:t>
-      </w:r>
-      <w:r>
-        <w:rPr>
-          <w:rFonts w:ascii="Times New Roman" w:hAnsi="Times New Roman" w:cs="Times New Roman"/>
-          <w:color w:val="000000" w:themeColor="text1"/>
-        </w:rPr>
-        <w:t>Prediction</w:t>
-      </w:r>
-      <w:proofErr w:type="gramEnd"/>
-      <w:r>
-        <w:rPr>
-          <w:rFonts w:ascii="Times New Roman" w:hAnsi="Times New Roman" w:cs="Times New Roman"/>
-          <w:color w:val="000000" w:themeColor="text1"/>
-        </w:rPr>
-        <w:t xml:space="preserve"> time:</w:t>
-      </w:r>
-      <w:r>
-        <w:rPr>
-          <w:rFonts w:ascii="Times New Roman" w:eastAsiaTheme="minorEastAsia" w:hAnsi="Times New Roman" w:cs="Times New Roman"/>
-          <w:color w:val="000000" w:themeColor="text1"/>
-        </w:rPr>
-        <w:t xml:space="preserve"> </w:t>
-      </w:r>
-      <w:r>
-        <w:rPr>
-          <w:rFonts w:ascii="Times New Roman" w:eastAsiaTheme="minorEastAsia" w:hAnsi="Times New Roman" w:cs="Times New Roman"/>
-          <w:color w:val="000000" w:themeColor="text1"/>
-        </w:rPr>
-        <w:t>186</w:t>
-      </w:r>
-      <w:r>
-        <w:rPr>
-          <w:rFonts w:ascii="Times New Roman" w:eastAsiaTheme="minorEastAsia" w:hAnsi="Times New Roman" w:cs="Times New Roman"/>
-          <w:color w:val="000000" w:themeColor="text1"/>
-        </w:rPr>
-        <w:t>.308</w:t>
-      </w:r>
-      <w:r>
-        <w:rPr>
-          <w:rFonts w:ascii="Times New Roman" w:eastAsiaTheme="minorEastAsia" w:hAnsi="Times New Roman" w:cs="Times New Roman"/>
-          <w:color w:val="000000" w:themeColor="text1"/>
-        </w:rPr>
-        <w:t>56</w:t>
-      </w:r>
-      <w:r>
-        <w:rPr>
-          <w:rFonts w:ascii="Times New Roman" w:eastAsiaTheme="minorEastAsia" w:hAnsi="Times New Roman" w:cs="Times New Roman"/>
-          <w:color w:val="000000" w:themeColor="text1"/>
-        </w:rPr>
-        <w:t>s</w:t>
-      </w:r>
-      <w:bookmarkStart w:id="0" w:name="_GoBack"/>
-      <w:bookmarkEnd w:id="0"/>
-    </w:p>
-    <w:p>
-      <w:pPr>
-        <w:rPr>
-          <w:rFonts w:ascii="Times New Roman" w:eastAsiaTheme="minorEastAsia" w:hAnsi="Times New Roman" w:cs="Times New Roman"/>
-          <w:color w:val="F2F2F2"/>
-        </w:rPr>
-      </w:pPr>
-      <w:r>
-        <w:rPr>
-          <w:rFonts w:ascii="Times New Roman" w:hAnsi="Times New Roman" w:cs="Times New Roman"/>
-          <w:color w:val="000000" w:themeColor="text1"/>
-        </w:rPr>
-        <w:t xml:space="preserve">K = </w:t>
-      </w:r>
-      <w:r>
-        <w:rPr>
-          <w:rFonts w:ascii="Times New Roman" w:hAnsi="Times New Roman" w:cs="Times New Roman"/>
-          <w:color w:val="000000" w:themeColor="text1"/>
-        </w:rPr>
-        <w:t>7</w:t>
-      </w:r>
-      <w:r>
-        <w:rPr>
-          <w:rFonts w:ascii="Times New Roman" w:hAnsi="Times New Roman" w:cs="Times New Roman"/>
-          <w:color w:val="000000" w:themeColor="text1"/>
-        </w:rPr>
-        <w:t xml:space="preserve"> </w:t>
-      </w:r>
-    </w:p>
-    <w:p>
-      <w:pPr>
-        <w:rPr>
-          <w:rFonts w:ascii="Times New Roman" w:hAnsi="Times New Roman" w:cs="Times New Roman"/>
-          <w:color w:val="000000" w:themeColor="text1"/>
-        </w:rPr>
-      </w:pPr>
-      <w:r>
-        <w:rPr>
-          <w:rFonts w:ascii="Times New Roman" w:hAnsi="Times New Roman" w:cs="Times New Roman"/>
-          <w:color w:val="000000" w:themeColor="text1"/>
-        </w:rPr>
-        <w:t>Training time:</w:t>
-      </w:r>
-      <w:r>
-        <w:rPr>
-          <w:rFonts w:ascii="Times New Roman" w:eastAsiaTheme="minorEastAsia" w:hAnsi="Times New Roman" w:cs="Times New Roman"/>
-          <w:color w:val="000000" w:themeColor="text1"/>
-        </w:rPr>
-        <w:t xml:space="preserve"> 8.</w:t>
-      </w:r>
-      <w:r>
-        <w:rPr>
-          <w:rFonts w:ascii="Times New Roman" w:eastAsiaTheme="minorEastAsia" w:hAnsi="Times New Roman" w:cs="Times New Roman"/>
-          <w:color w:val="000000" w:themeColor="text1"/>
-        </w:rPr>
-        <w:t>6</w:t>
-      </w:r>
-      <w:proofErr w:type="gramStart"/>
-      <w:r>
-        <w:rPr>
-          <w:rFonts w:ascii="Times New Roman" w:eastAsiaTheme="minorEastAsia" w:hAnsi="Times New Roman" w:cs="Times New Roman"/>
-          <w:color w:val="000000" w:themeColor="text1"/>
-        </w:rPr>
-        <w:t>s</w:t>
-      </w:r>
-      <w:r>
-        <w:rPr>
-          <w:rFonts w:ascii="Times New Roman" w:hAnsi="Times New Roman" w:cs="Times New Roman" w:hint="eastAsia"/>
-          <w:color w:val="000000" w:themeColor="text1"/>
-        </w:rPr>
-        <w:t xml:space="preserve">  </w:t>
-      </w:r>
-      <w:r>
-        <w:rPr>
-          <w:rFonts w:ascii="Times New Roman" w:hAnsi="Times New Roman" w:cs="Times New Roman"/>
-          <w:color w:val="000000" w:themeColor="text1"/>
-        </w:rPr>
-        <w:t>Prediction</w:t>
-      </w:r>
-      <w:proofErr w:type="gramEnd"/>
-      <w:r>
-        <w:rPr>
-          <w:rFonts w:ascii="Times New Roman" w:hAnsi="Times New Roman" w:cs="Times New Roman"/>
-          <w:color w:val="000000" w:themeColor="text1"/>
-        </w:rPr>
-        <w:t xml:space="preserve"> time:</w:t>
-      </w:r>
-      <w:r>
-        <w:rPr>
-          <w:rFonts w:ascii="Times New Roman" w:eastAsiaTheme="minorEastAsia" w:hAnsi="Times New Roman" w:cs="Times New Roman"/>
-          <w:color w:val="000000" w:themeColor="text1"/>
-        </w:rPr>
-        <w:t xml:space="preserve"> 18</w:t>
-      </w:r>
-      <w:r>
-        <w:rPr>
-          <w:rFonts w:ascii="Times New Roman" w:eastAsiaTheme="minorEastAsia" w:hAnsi="Times New Roman" w:cs="Times New Roman"/>
-          <w:color w:val="000000" w:themeColor="text1"/>
-        </w:rPr>
-        <w:t>3</w:t>
-      </w:r>
-      <w:r>
-        <w:rPr>
-          <w:rFonts w:ascii="Times New Roman" w:eastAsiaTheme="minorEastAsia" w:hAnsi="Times New Roman" w:cs="Times New Roman"/>
-          <w:color w:val="000000" w:themeColor="text1"/>
-        </w:rPr>
-        <w:t>s</w:t>
-      </w:r>
-    </w:p>
-    <w:p>
-      <w:pPr>
-        <w:rPr>
-          <w:rFonts w:ascii="Times New Roman" w:eastAsiaTheme="minorEastAsia" w:hAnsi="Times New Roman" w:cs="Times New Roman"/>
-          <w:color w:val="F2F2F2"/>
-        </w:rPr>
-      </w:pPr>
-      <w:r>
-        <w:rPr>
-          <w:rFonts w:ascii="Times New Roman" w:hAnsi="Times New Roman" w:cs="Times New Roman"/>
-          <w:color w:val="000000" w:themeColor="text1"/>
-        </w:rPr>
-        <w:t xml:space="preserve">K = </w:t>
-      </w:r>
-      <w:r>
-        <w:rPr>
-          <w:rFonts w:ascii="Times New Roman" w:hAnsi="Times New Roman" w:cs="Times New Roman"/>
-          <w:color w:val="000000" w:themeColor="text1"/>
-        </w:rPr>
-        <w:t>9</w:t>
-      </w:r>
-      <w:r>
-        <w:rPr>
-          <w:rFonts w:ascii="Times New Roman" w:hAnsi="Times New Roman" w:cs="Times New Roman"/>
-          <w:color w:val="000000" w:themeColor="text1"/>
-        </w:rPr>
-        <w:t>,</w:t>
-      </w:r>
-    </w:p>
-    <w:p>
-      <w:pPr>
-        <w:rPr>
-          <w:rFonts w:ascii="Times New Roman" w:hAnsi="Times New Roman" w:cs="Times New Roman"/>
-          <w:color w:val="000000" w:themeColor="text1"/>
-        </w:rPr>
-      </w:pPr>
-      <w:r>
-        <w:rPr>
-          <w:rFonts w:ascii="Times New Roman" w:hAnsi="Times New Roman" w:cs="Times New Roman"/>
-          <w:color w:val="000000" w:themeColor="text1"/>
-        </w:rPr>
-        <w:t>Training time:</w:t>
-      </w:r>
-      <w:r>
-        <w:rPr>
-          <w:rFonts w:ascii="Times New Roman" w:eastAsiaTheme="minorEastAsia" w:hAnsi="Times New Roman" w:cs="Times New Roman"/>
-          <w:color w:val="000000" w:themeColor="text1"/>
-        </w:rPr>
-        <w:t xml:space="preserve"> </w:t>
-      </w:r>
-      <w:r>
-        <w:rPr>
-          <w:rFonts w:ascii="Times New Roman" w:eastAsiaTheme="minorEastAsia" w:hAnsi="Times New Roman" w:cs="Times New Roman"/>
-          <w:color w:val="000000" w:themeColor="text1"/>
-        </w:rPr>
-        <w:t>9.45</w:t>
-      </w:r>
-      <w:proofErr w:type="gramStart"/>
-      <w:r>
-        <w:rPr>
-          <w:rFonts w:ascii="Times New Roman" w:eastAsiaTheme="minorEastAsia" w:hAnsi="Times New Roman" w:cs="Times New Roman"/>
-          <w:color w:val="000000" w:themeColor="text1"/>
-        </w:rPr>
-        <w:t>s</w:t>
-      </w:r>
-      <w:r>
-        <w:rPr>
-          <w:rFonts w:ascii="Times New Roman" w:hAnsi="Times New Roman" w:cs="Times New Roman" w:hint="eastAsia"/>
-          <w:color w:val="000000" w:themeColor="text1"/>
-        </w:rPr>
-        <w:t xml:space="preserve"> </w:t>
-      </w:r>
-      <w:r>
-        <w:rPr>
-          <w:rFonts w:ascii="Times New Roman" w:hAnsi="Times New Roman" w:cs="Times New Roman"/>
-          <w:color w:val="000000" w:themeColor="text1"/>
-        </w:rPr>
-        <w:t xml:space="preserve"> </w:t>
-      </w:r>
-      <w:r>
-        <w:rPr>
-          <w:rFonts w:ascii="Times New Roman" w:hAnsi="Times New Roman" w:cs="Times New Roman"/>
-          <w:color w:val="000000" w:themeColor="text1"/>
-        </w:rPr>
-        <w:t>Prediction</w:t>
-      </w:r>
-      <w:proofErr w:type="gramEnd"/>
-      <w:r>
-        <w:rPr>
-          <w:rFonts w:ascii="Times New Roman" w:hAnsi="Times New Roman" w:cs="Times New Roman"/>
-          <w:color w:val="000000" w:themeColor="text1"/>
-        </w:rPr>
-        <w:t xml:space="preserve"> time:</w:t>
-      </w:r>
-      <w:r>
-        <w:rPr>
-          <w:rFonts w:ascii="Times New Roman" w:eastAsiaTheme="minorEastAsia" w:hAnsi="Times New Roman" w:cs="Times New Roman"/>
-          <w:color w:val="000000" w:themeColor="text1"/>
-        </w:rPr>
-        <w:t xml:space="preserve"> 18</w:t>
-      </w:r>
-      <w:r>
-        <w:rPr>
-          <w:rFonts w:ascii="Times New Roman" w:eastAsiaTheme="minorEastAsia" w:hAnsi="Times New Roman" w:cs="Times New Roman"/>
-          <w:color w:val="000000" w:themeColor="text1"/>
-        </w:rPr>
-        <w:t>1</w:t>
-      </w:r>
-      <w:r>
-        <w:rPr>
-          <w:rFonts w:ascii="Times New Roman" w:eastAsiaTheme="minorEastAsia" w:hAnsi="Times New Roman" w:cs="Times New Roman"/>
-          <w:color w:val="000000" w:themeColor="text1"/>
-        </w:rPr>
-        <w:t>s</w:t>
-      </w:r>
-    </w:p>
-    <w:p>
-      <w:pPr>
-        <w:rPr>
-          <w:rFonts w:ascii="Times New Roman" w:eastAsiaTheme="minorEastAsia" w:hAnsi="Times New Roman" w:cs="Times New Roman" w:hint="eastAsia"/>
-          <w:color w:val="000000" w:themeColor="text1"/>
-        </w:rPr>
-      </w:pPr>
-      <w:r>
-        <w:rPr>
-          <w:rFonts w:ascii="Times New Roman" w:eastAsiaTheme="minorEastAsia" w:hAnsi="Times New Roman" w:cs="Times New Roman"/>
-          <w:color w:val="000000" w:themeColor="text1"/>
-        </w:rPr>
-        <w:t>When k= 11</w:t>
-      </w:r>
-    </w:p>
-    <w:p>
-      <w:pPr>
-        <w:rPr>
-          <w:rFonts w:ascii="Times New Roman" w:hAnsi="Times New Roman" w:cs="Times New Roman"/>
-          <w:color w:val="000000" w:themeColor="text1"/>
-        </w:rPr>
-      </w:pPr>
-      <w:r>
-        <w:rPr>
-          <w:rFonts w:ascii="Times New Roman" w:hAnsi="Times New Roman" w:cs="Times New Roman"/>
-          <w:color w:val="000000" w:themeColor="text1"/>
-        </w:rPr>
-        <w:t>Training time:</w:t>
-      </w:r>
-      <w:r>
-        <w:rPr>
-          <w:rFonts w:ascii="Times New Roman" w:eastAsiaTheme="minorEastAsia" w:hAnsi="Times New Roman" w:cs="Times New Roman"/>
-          <w:color w:val="000000" w:themeColor="text1"/>
-        </w:rPr>
-        <w:t xml:space="preserve"> </w:t>
-      </w:r>
-      <w:r>
-        <w:rPr>
-          <w:rFonts w:ascii="Times New Roman" w:eastAsiaTheme="minorEastAsia" w:hAnsi="Times New Roman" w:cs="Times New Roman"/>
-          <w:color w:val="000000" w:themeColor="text1"/>
-        </w:rPr>
-        <w:t>8.5</w:t>
-      </w:r>
-      <w:proofErr w:type="gramStart"/>
-      <w:r>
-        <w:rPr>
-          <w:rFonts w:ascii="Times New Roman" w:eastAsiaTheme="minorEastAsia" w:hAnsi="Times New Roman" w:cs="Times New Roman"/>
-          <w:color w:val="000000" w:themeColor="text1"/>
-        </w:rPr>
-        <w:t>s</w:t>
-      </w:r>
-      <w:r>
-        <w:rPr>
-          <w:rFonts w:ascii="Times New Roman" w:hAnsi="Times New Roman" w:cs="Times New Roman" w:hint="eastAsia"/>
-          <w:color w:val="000000" w:themeColor="text1"/>
-        </w:rPr>
-        <w:t xml:space="preserve">  </w:t>
-      </w:r>
-      <w:r>
-        <w:rPr>
-          <w:rFonts w:ascii="Times New Roman" w:hAnsi="Times New Roman" w:cs="Times New Roman"/>
-          <w:color w:val="000000" w:themeColor="text1"/>
-        </w:rPr>
-        <w:t>Prediction</w:t>
-      </w:r>
-      <w:proofErr w:type="gramEnd"/>
-      <w:r>
-        <w:rPr>
-          <w:rFonts w:ascii="Times New Roman" w:hAnsi="Times New Roman" w:cs="Times New Roman"/>
-          <w:color w:val="000000" w:themeColor="text1"/>
-        </w:rPr>
-        <w:t xml:space="preserve"> time:</w:t>
-      </w:r>
-      <w:r>
-        <w:rPr>
-          <w:rFonts w:ascii="Times New Roman" w:eastAsiaTheme="minorEastAsia" w:hAnsi="Times New Roman" w:cs="Times New Roman"/>
-          <w:color w:val="000000" w:themeColor="text1"/>
-        </w:rPr>
-        <w:t xml:space="preserve"> 181</w:t>
-      </w:r>
-      <w:r>
-        <w:rPr>
-          <w:rFonts w:ascii="Times New Roman" w:eastAsiaTheme="minorEastAsia" w:hAnsi="Times New Roman" w:cs="Times New Roman"/>
-          <w:color w:val="000000" w:themeColor="text1"/>
-        </w:rPr>
-        <w:t>s</w:t>
-      </w:r>
-    </w:p>
-    <w:p>
-      <w:pPr>
-        <w:rPr>
-          <w:rFonts w:hint="eastAsia"/>
-          <w:color w:val="000000" w:themeColor="text1"/>
         </w:rPr>
       </w:pPr>
     </w:p>
@@ -3418,6 +3299,29 @@
     <w:rPr>
       <w:b/>
       <w:bCs/>
+    </w:rPr>
+  </w:style>
+  <w:style w:type="character" w:styleId="a4">
+    <w:name w:val="Hyperlink"/>
+    <w:basedOn w:val="a0"/>
+    <w:uiPriority w:val="99"/>
+    <w:unhideWhenUsed/>
+    <w:rsid w:val="00B115F9"/>
+    <w:rPr>
+      <w:color w:val="0563C1" w:themeColor="hyperlink"/>
+      <w:u w:val="single"/>
+    </w:rPr>
+  </w:style>
+  <w:style w:type="character" w:styleId="a5">
+    <w:name w:val="Unresolved Mention"/>
+    <w:basedOn w:val="a0"/>
+    <w:uiPriority w:val="99"/>
+    <w:semiHidden/>
+    <w:unhideWhenUsed/>
+    <w:rsid w:val="00B115F9"/>
+    <w:rPr>
+      <w:color w:val="605E5C"/>
+      <w:shd w:val="clear" w:color="auto" w:fill="E1DFDD"/>
     </w:rPr>
   </w:style>
 </w:styles>

</xml_diff>